<commit_message>
added new gtc text; mm ppt; dp ppt
</commit_message>
<xml_diff>
--- a/05. Graph Theory/GTC_Assignment 1.docx
+++ b/05. Graph Theory/GTC_Assignment 1.docx
@@ -98,18 +98,7 @@
                 <w:sz w:val="26"/>
                 <w:szCs w:val="26"/>
               </w:rPr>
-              <w:t>Submission Date</w:t>
-            </w:r>
-            <w:bookmarkStart w:id="0" w:name="_GoBack"/>
-            <w:bookmarkEnd w:id="0"/>
-            <w:r>
-              <w:rPr>
-                <w:b/>
-                <w:bCs/>
-                <w:sz w:val="26"/>
-                <w:szCs w:val="26"/>
-              </w:rPr>
-              <w:t xml:space="preserve">: 09-10-2019 </w:t>
+              <w:t xml:space="preserve">Submission Date: 09-10-2019 </w:t>
             </w:r>
           </w:p>
         </w:tc>
@@ -124,11 +113,6 @@
       <w:pPr>
         <w:jc w:val="both"/>
       </w:pPr>
-    </w:p>
-    <w:p>
-      <w:pPr>
-        <w:jc w:val="both"/>
-      </w:pPr>
       <w:r>
         <w:rPr>
           <w:b/>
@@ -145,7 +129,7 @@
           <w:sz w:val="26"/>
           <w:szCs w:val="26"/>
         </w:rPr>
-        <w:t>State Handshaking Theorem? Verify Handshaking Theorem for the following graph.</w:t>
+        <w:t>State Handshaking Theorem Verify Handshaking Theorem for the following graph.</w:t>
       </w:r>
     </w:p>
     <w:p>
@@ -596,7 +580,17 @@
           <w:szCs w:val="26"/>
         </w:rPr>
         <w:tab/>
-        <w:t>State and Prove Dirac's Theorem.</w:t>
+        <w:t xml:space="preserve">State and Prove </w:t>
+      </w:r>
+      <w:bookmarkStart w:id="0" w:name="_GoBack"/>
+      <w:bookmarkEnd w:id="0"/>
+      <w:r>
+        <w:rPr>
+          <w:rFonts w:ascii="Times New Roman" w:hAnsi="Times New Roman"/>
+          <w:sz w:val="26"/>
+          <w:szCs w:val="26"/>
+        </w:rPr>
+        <w:t>Dirac's Theorem.</w:t>
       </w:r>
     </w:p>
     <w:p>
@@ -647,7 +641,23 @@
           <w:szCs w:val="26"/>
         </w:rPr>
         <w:tab/>
-        <w:t>degrees of every path of vertices vi,</w:t>
+        <w:t>degrees of every pa</w:t>
+      </w:r>
+      <w:r>
+        <w:rPr>
+          <w:rFonts w:ascii="Times New Roman" w:hAnsi="Times New Roman"/>
+          <w:sz w:val="26"/>
+          <w:szCs w:val="26"/>
+        </w:rPr>
+        <w:t>ir</w:t>
+      </w:r>
+      <w:r>
+        <w:rPr>
+          <w:rFonts w:ascii="Times New Roman" w:hAnsi="Times New Roman"/>
+          <w:sz w:val="26"/>
+          <w:szCs w:val="26"/>
+        </w:rPr>
+        <w:t xml:space="preserve"> of vertices vi,</w:t>
       </w:r>
       <w:r>
         <w:rPr>

</xml_diff>